<commit_message>
Manual de Reservaciones y pagos
</commit_message>
<xml_diff>
--- a/Manuales Corregidos/Manual Modulo Reservaciones y Pagos.docx
+++ b/Manuales Corregidos/Manual Modulo Reservaciones y Pagos.docx
@@ -95,7 +95,7 @@
                     </pic:cNvPicPr>
                   </pic:nvPicPr>
                   <pic:blipFill>
-                    <a:blip r:embed="rId4" cstate="print"/>
+                    <a:blip r:embed="rId5" cstate="print"/>
                     <a:srcRect l="8173" t="13590" r="7853" b="17949"/>
                     <a:stretch>
                       <a:fillRect/>
@@ -210,9 +210,9 @@
         </w:rPr>
         <w:drawing>
           <wp:inline distT="0" distB="0" distL="0" distR="0">
-            <wp:extent cx="3514725" cy="571500"/>
-            <wp:effectExtent l="19050" t="0" r="9525" b="0"/>
-            <wp:docPr id="8" name="Imagen 3"/>
+            <wp:extent cx="3474720" cy="533400"/>
+            <wp:effectExtent l="19050" t="0" r="0" b="0"/>
+            <wp:docPr id="4" name="Picture 4"/>
             <wp:cNvGraphicFramePr>
               <a:graphicFrameLocks xmlns:a="http://schemas.openxmlformats.org/drawingml/2006/main" noChangeAspect="1"/>
             </wp:cNvGraphicFramePr>
@@ -220,14 +220,14 @@
               <a:graphicData uri="http://schemas.openxmlformats.org/drawingml/2006/picture">
                 <pic:pic xmlns:pic="http://schemas.openxmlformats.org/drawingml/2006/picture">
                   <pic:nvPicPr>
-                    <pic:cNvPr id="0" name="Picture 3"/>
+                    <pic:cNvPr id="0" name="Picture 4"/>
                     <pic:cNvPicPr>
                       <a:picLocks noChangeAspect="1" noChangeArrowheads="1"/>
                     </pic:cNvPicPr>
                   </pic:nvPicPr>
                   <pic:blipFill>
-                    <a:blip r:embed="rId5" cstate="print"/>
-                    <a:srcRect/>
+                    <a:blip r:embed="rId6" cstate="print"/>
+                    <a:srcRect l="9776" t="21538" r="53686" b="69488"/>
                     <a:stretch>
                       <a:fillRect/>
                     </a:stretch>
@@ -235,7 +235,7 @@
                   <pic:spPr bwMode="auto">
                     <a:xfrm>
                       <a:off x="0" y="0"/>
-                      <a:ext cx="3514725" cy="571500"/>
+                      <a:ext cx="3474720" cy="533400"/>
                     </a:xfrm>
                     <a:prstGeom prst="rect">
                       <a:avLst/>
@@ -306,9 +306,9 @@
         </w:rPr>
         <w:drawing>
           <wp:inline distT="0" distB="0" distL="0" distR="0">
-            <wp:extent cx="5667375" cy="971550"/>
-            <wp:effectExtent l="19050" t="0" r="9525" b="0"/>
-            <wp:docPr id="9" name="Imagen 4"/>
+            <wp:extent cx="5625264" cy="933450"/>
+            <wp:effectExtent l="19050" t="0" r="0" b="0"/>
+            <wp:docPr id="7" name="Picture 7"/>
             <wp:cNvGraphicFramePr>
               <a:graphicFrameLocks xmlns:a="http://schemas.openxmlformats.org/drawingml/2006/main" noChangeAspect="1"/>
             </wp:cNvGraphicFramePr>
@@ -316,14 +316,14 @@
               <a:graphicData uri="http://schemas.openxmlformats.org/drawingml/2006/picture">
                 <pic:pic xmlns:pic="http://schemas.openxmlformats.org/drawingml/2006/picture">
                   <pic:nvPicPr>
-                    <pic:cNvPr id="0" name="Picture 4"/>
+                    <pic:cNvPr id="0" name="Picture 7"/>
                     <pic:cNvPicPr>
                       <a:picLocks noChangeAspect="1" noChangeArrowheads="1"/>
                     </pic:cNvPicPr>
                   </pic:nvPicPr>
                   <pic:blipFill>
-                    <a:blip r:embed="rId6" cstate="print"/>
-                    <a:srcRect/>
+                    <a:blip r:embed="rId7" cstate="print"/>
+                    <a:srcRect l="9455" t="31026" r="17147" b="49487"/>
                     <a:stretch>
                       <a:fillRect/>
                     </a:stretch>
@@ -331,7 +331,7 @@
                   <pic:spPr bwMode="auto">
                     <a:xfrm>
                       <a:off x="0" y="0"/>
-                      <a:ext cx="5667375" cy="971550"/>
+                      <a:ext cx="5625264" cy="933450"/>
                     </a:xfrm>
                     <a:prstGeom prst="rect">
                       <a:avLst/>
@@ -447,9 +447,9 @@
         </w:rPr>
         <w:drawing>
           <wp:inline distT="0" distB="0" distL="0" distR="0">
-            <wp:extent cx="3219450" cy="723900"/>
+            <wp:extent cx="3181350" cy="686882"/>
             <wp:effectExtent l="19050" t="0" r="0" b="0"/>
-            <wp:docPr id="11" name="Imagen 5"/>
+            <wp:docPr id="10" name="Picture 10"/>
             <wp:cNvGraphicFramePr>
               <a:graphicFrameLocks xmlns:a="http://schemas.openxmlformats.org/drawingml/2006/main" noChangeAspect="1"/>
             </wp:cNvGraphicFramePr>
@@ -457,14 +457,14 @@
               <a:graphicData uri="http://schemas.openxmlformats.org/drawingml/2006/picture">
                 <pic:pic xmlns:pic="http://schemas.openxmlformats.org/drawingml/2006/picture">
                   <pic:nvPicPr>
-                    <pic:cNvPr id="0" name="Picture 5"/>
+                    <pic:cNvPr id="0" name="Picture 10"/>
                     <pic:cNvPicPr>
                       <a:picLocks noChangeAspect="1" noChangeArrowheads="1"/>
                     </pic:cNvPicPr>
                   </pic:nvPicPr>
                   <pic:blipFill>
                     <a:blip r:embed="rId7" cstate="print"/>
-                    <a:srcRect/>
+                    <a:srcRect l="54167" t="37179" r="17628" b="53077"/>
                     <a:stretch>
                       <a:fillRect/>
                     </a:stretch>
@@ -472,7 +472,7 @@
                   <pic:spPr bwMode="auto">
                     <a:xfrm>
                       <a:off x="0" y="0"/>
-                      <a:ext cx="3219450" cy="723900"/>
+                      <a:ext cx="3181350" cy="686882"/>
                     </a:xfrm>
                     <a:prstGeom prst="rect">
                       <a:avLst/>
@@ -571,9 +571,9 @@
         </w:rPr>
         <w:drawing>
           <wp:inline distT="0" distB="0" distL="0" distR="0">
-            <wp:extent cx="3629025" cy="1352550"/>
-            <wp:effectExtent l="19050" t="0" r="9525" b="0"/>
-            <wp:docPr id="12" name="Imagen 6"/>
+            <wp:extent cx="3592075" cy="1314450"/>
+            <wp:effectExtent l="19050" t="0" r="8375" b="0"/>
+            <wp:docPr id="3" name="Picture 4"/>
             <wp:cNvGraphicFramePr>
               <a:graphicFrameLocks xmlns:a="http://schemas.openxmlformats.org/drawingml/2006/main" noChangeAspect="1"/>
             </wp:cNvGraphicFramePr>
@@ -581,14 +581,14 @@
               <a:graphicData uri="http://schemas.openxmlformats.org/drawingml/2006/picture">
                 <pic:pic xmlns:pic="http://schemas.openxmlformats.org/drawingml/2006/picture">
                   <pic:nvPicPr>
-                    <pic:cNvPr id="0" name="Picture 6"/>
+                    <pic:cNvPr id="0" name="Picture 4"/>
                     <pic:cNvPicPr>
                       <a:picLocks noChangeAspect="1" noChangeArrowheads="1"/>
                     </pic:cNvPicPr>
                   </pic:nvPicPr>
                   <pic:blipFill>
-                    <a:blip r:embed="rId8" cstate="print"/>
-                    <a:srcRect/>
+                    <a:blip r:embed="rId5" cstate="print"/>
+                    <a:srcRect l="9615" t="50769" r="53526" b="19487"/>
                     <a:stretch>
                       <a:fillRect/>
                     </a:stretch>
@@ -596,7 +596,7 @@
                   <pic:spPr bwMode="auto">
                     <a:xfrm>
                       <a:off x="0" y="0"/>
-                      <a:ext cx="3629025" cy="1352550"/>
+                      <a:ext cx="3592075" cy="1314450"/>
                     </a:xfrm>
                     <a:prstGeom prst="rect">
                       <a:avLst/>
@@ -695,9 +695,9 @@
         </w:rPr>
         <w:drawing>
           <wp:inline distT="0" distB="0" distL="0" distR="0">
-            <wp:extent cx="3019425" cy="1095375"/>
-            <wp:effectExtent l="19050" t="0" r="9525" b="0"/>
-            <wp:docPr id="13" name="Imagen 7"/>
+            <wp:extent cx="2977064" cy="1057275"/>
+            <wp:effectExtent l="19050" t="0" r="0" b="0"/>
+            <wp:docPr id="16" name="Picture 16"/>
             <wp:cNvGraphicFramePr>
               <a:graphicFrameLocks xmlns:a="http://schemas.openxmlformats.org/drawingml/2006/main" noChangeAspect="1"/>
             </wp:cNvGraphicFramePr>
@@ -705,14 +705,14 @@
               <a:graphicData uri="http://schemas.openxmlformats.org/drawingml/2006/picture">
                 <pic:pic xmlns:pic="http://schemas.openxmlformats.org/drawingml/2006/picture">
                   <pic:nvPicPr>
-                    <pic:cNvPr id="0" name="Picture 7"/>
+                    <pic:cNvPr id="0" name="Picture 16"/>
                     <pic:cNvPicPr>
                       <a:picLocks noChangeAspect="1" noChangeArrowheads="1"/>
                     </pic:cNvPicPr>
                   </pic:nvPicPr>
                   <pic:blipFill>
-                    <a:blip r:embed="rId9" cstate="print"/>
-                    <a:srcRect/>
+                    <a:blip r:embed="rId8" cstate="print"/>
+                    <a:srcRect l="46474" t="52308" r="19231" b="28205"/>
                     <a:stretch>
                       <a:fillRect/>
                     </a:stretch>
@@ -720,7 +720,7 @@
                   <pic:spPr bwMode="auto">
                     <a:xfrm>
                       <a:off x="0" y="0"/>
-                      <a:ext cx="3019425" cy="1095375"/>
+                      <a:ext cx="2977064" cy="1057275"/>
                     </a:xfrm>
                     <a:prstGeom prst="rect">
                       <a:avLst/>
@@ -772,17 +772,17 @@
           <w:rFonts w:ascii="Century Gothic" w:hAnsi="Century Gothic"/>
           <w:lang w:val="es-GT"/>
         </w:rPr>
-        <w:t xml:space="preserve">Si necesitara cambiar datos del pasajero a la hora de hacer la reservación tendrá que oprimir el </w:t>
-      </w:r>
-      <w:proofErr w:type="gramStart"/>
-      <w:r>
-        <w:rPr>
-          <w:rFonts w:ascii="Century Gothic" w:hAnsi="Century Gothic"/>
-          <w:lang w:val="es-GT"/>
-        </w:rPr>
-        <w:t xml:space="preserve">botón </w:t>
-      </w:r>
-      <w:proofErr w:type="gramEnd"/>
+        <w:t>Si necesitara cambiar datos del pasajero a la hora de hacer la reservación tendrá que oprimir el botón Modificar, que lo enviara a la sección de modificación de pasajeros para arreglar la información.</w:t>
+      </w:r>
+    </w:p>
+    <w:p>
+      <w:pPr>
+        <w:jc w:val="both"/>
+        <w:rPr>
+          <w:rFonts w:ascii="Century Gothic" w:hAnsi="Century Gothic"/>
+          <w:lang w:val="es-GT"/>
+        </w:rPr>
+      </w:pPr>
       <w:r>
         <w:rPr>
           <w:rFonts w:ascii="Century Gothic" w:hAnsi="Century Gothic"/>
@@ -791,9 +791,9 @@
         </w:rPr>
         <w:drawing>
           <wp:inline distT="0" distB="0" distL="0" distR="0">
-            <wp:extent cx="866775" cy="433388"/>
-            <wp:effectExtent l="19050" t="0" r="9525" b="0"/>
-            <wp:docPr id="14" name="Imagen 8"/>
+            <wp:extent cx="1028700" cy="495300"/>
+            <wp:effectExtent l="19050" t="0" r="0" b="0"/>
+            <wp:docPr id="19" name="Picture 19"/>
             <wp:cNvGraphicFramePr>
               <a:graphicFrameLocks xmlns:a="http://schemas.openxmlformats.org/drawingml/2006/main" noChangeAspect="1"/>
             </wp:cNvGraphicFramePr>
@@ -801,14 +801,14 @@
               <a:graphicData uri="http://schemas.openxmlformats.org/drawingml/2006/picture">
                 <pic:pic xmlns:pic="http://schemas.openxmlformats.org/drawingml/2006/picture">
                   <pic:nvPicPr>
-                    <pic:cNvPr id="0" name="Picture 8"/>
+                    <pic:cNvPr id="0" name="Picture 19"/>
                     <pic:cNvPicPr>
                       <a:picLocks noChangeAspect="1" noChangeArrowheads="1"/>
                     </pic:cNvPicPr>
                   </pic:nvPicPr>
                   <pic:blipFill>
-                    <a:blip r:embed="rId10" cstate="print"/>
-                    <a:srcRect/>
+                    <a:blip r:embed="rId8" cstate="print"/>
+                    <a:srcRect l="82692" t="35641" r="8654" b="57692"/>
                     <a:stretch>
                       <a:fillRect/>
                     </a:stretch>
@@ -816,7 +816,7 @@
                   <pic:spPr bwMode="auto">
                     <a:xfrm>
                       <a:off x="0" y="0"/>
-                      <a:ext cx="866775" cy="433388"/>
+                      <a:ext cx="1028700" cy="495300"/>
                     </a:xfrm>
                     <a:prstGeom prst="rect">
                       <a:avLst/>
@@ -835,22 +835,6 @@
           </wp:inline>
         </w:drawing>
       </w:r>
-      <w:r>
-        <w:rPr>
-          <w:rFonts w:ascii="Century Gothic" w:hAnsi="Century Gothic"/>
-          <w:lang w:val="es-GT"/>
-        </w:rPr>
-        <w:t>, que lo enviara a la sección de modificación de pasajeros para arreglar la información.</w:t>
-      </w:r>
-    </w:p>
-    <w:p>
-      <w:pPr>
-        <w:jc w:val="both"/>
-        <w:rPr>
-          <w:rFonts w:ascii="Century Gothic" w:hAnsi="Century Gothic"/>
-          <w:lang w:val="es-GT"/>
-        </w:rPr>
-      </w:pPr>
     </w:p>
     <w:p>
       <w:pPr>
@@ -866,15 +850,38 @@
           <w:lang w:val="es-GT"/>
         </w:rPr>
         <w:lastRenderedPageBreak/>
-        <w:t>Si desea ingresar otro pasajero en la misma reservación, tendrá</w:t>
-      </w:r>
-      <w:r>
-        <w:rPr>
-          <w:rFonts w:ascii="Century Gothic" w:hAnsi="Century Gothic"/>
-          <w:lang w:val="es-GT"/>
-        </w:rPr>
-        <w:t xml:space="preserve"> que oprimir el botón </w:t>
-      </w:r>
+        <w:t xml:space="preserve">Si desea ingresar otro pasajero en la misma reservación, tendrá que oprimir el botón Continuar </w:t>
+      </w:r>
+      <w:r>
+        <w:rPr>
+          <w:rFonts w:ascii="Century Gothic" w:hAnsi="Century Gothic"/>
+          <w:lang w:val="es-GT"/>
+        </w:rPr>
+        <w:t>Reservación</w:t>
+      </w:r>
+      <w:r>
+        <w:rPr>
+          <w:rFonts w:ascii="Century Gothic" w:hAnsi="Century Gothic"/>
+          <w:lang w:val="es-GT"/>
+        </w:rPr>
+        <w:t xml:space="preserve"> se limpiaría el formulario y tendría que hacer los pasos anteriores</w:t>
+      </w:r>
+      <w:r>
+        <w:rPr>
+          <w:rFonts w:ascii="Century Gothic" w:hAnsi="Century Gothic"/>
+          <w:lang w:val="es-GT"/>
+        </w:rPr>
+        <w:t xml:space="preserve"> con el nuevo pasajero. </w:t>
+      </w:r>
+    </w:p>
+    <w:p>
+      <w:pPr>
+        <w:jc w:val="center"/>
+        <w:rPr>
+          <w:rFonts w:ascii="Century Gothic" w:hAnsi="Century Gothic"/>
+          <w:lang w:val="es-GT"/>
+        </w:rPr>
+      </w:pPr>
       <w:r>
         <w:rPr>
           <w:rFonts w:ascii="Century Gothic" w:hAnsi="Century Gothic"/>
@@ -883,9 +890,9 @@
         </w:rPr>
         <w:drawing>
           <wp:inline distT="0" distB="0" distL="0" distR="0">
-            <wp:extent cx="914400" cy="449705"/>
+            <wp:extent cx="1128346" cy="533400"/>
             <wp:effectExtent l="19050" t="0" r="0" b="0"/>
-            <wp:docPr id="17" name="Imagen 10"/>
+            <wp:docPr id="5" name="Picture 7"/>
             <wp:cNvGraphicFramePr>
               <a:graphicFrameLocks xmlns:a="http://schemas.openxmlformats.org/drawingml/2006/main" noChangeAspect="1"/>
             </wp:cNvGraphicFramePr>
@@ -893,14 +900,14 @@
               <a:graphicData uri="http://schemas.openxmlformats.org/drawingml/2006/picture">
                 <pic:pic xmlns:pic="http://schemas.openxmlformats.org/drawingml/2006/picture">
                   <pic:nvPicPr>
-                    <pic:cNvPr id="0" name="Picture 10"/>
+                    <pic:cNvPr id="0" name="Picture 7"/>
                     <pic:cNvPicPr>
                       <a:picLocks noChangeAspect="1" noChangeArrowheads="1"/>
                     </pic:cNvPicPr>
                   </pic:nvPicPr>
                   <pic:blipFill>
-                    <a:blip r:embed="rId11" cstate="print"/>
-                    <a:srcRect/>
+                    <a:blip r:embed="rId5" cstate="print"/>
+                    <a:srcRect l="82692" t="41538" r="8494" b="51795"/>
                     <a:stretch>
                       <a:fillRect/>
                     </a:stretch>
@@ -908,7 +915,7 @@
                   <pic:spPr bwMode="auto">
                     <a:xfrm>
                       <a:off x="0" y="0"/>
-                      <a:ext cx="914400" cy="449705"/>
+                      <a:ext cx="1128346" cy="533400"/>
                     </a:xfrm>
                     <a:prstGeom prst="rect">
                       <a:avLst/>
@@ -927,19 +934,21 @@
           </wp:inline>
         </w:drawing>
       </w:r>
-      <w:r>
-        <w:rPr>
-          <w:rFonts w:ascii="Century Gothic" w:hAnsi="Century Gothic"/>
-          <w:lang w:val="es-GT"/>
-        </w:rPr>
-        <w:t xml:space="preserve"> se limpiaría el formulario y tendría que hacer los pasos anteriores</w:t>
-      </w:r>
-      <w:r>
-        <w:rPr>
-          <w:rFonts w:ascii="Century Gothic" w:hAnsi="Century Gothic"/>
-          <w:lang w:val="es-GT"/>
-        </w:rPr>
-        <w:t xml:space="preserve"> con el nuevo pasajero. </w:t>
+    </w:p>
+    <w:p>
+      <w:pPr>
+        <w:jc w:val="both"/>
+        <w:rPr>
+          <w:rFonts w:ascii="Century Gothic" w:hAnsi="Century Gothic"/>
+          <w:lang w:val="es-GT"/>
+        </w:rPr>
+      </w:pPr>
+      <w:r>
+        <w:rPr>
+          <w:rFonts w:ascii="Century Gothic" w:hAnsi="Century Gothic"/>
+          <w:lang w:val="es-GT"/>
+        </w:rPr>
+        <w:t>Si necesitara actualizar la lista de pasajeros y de vuelos oprima el botón Actualizar por si hay ingresos de último minuto.</w:t>
       </w:r>
     </w:p>
     <w:p>
@@ -950,22 +959,6 @@
           <w:lang w:val="es-GT"/>
         </w:rPr>
       </w:pPr>
-    </w:p>
-    <w:p>
-      <w:pPr>
-        <w:jc w:val="both"/>
-        <w:rPr>
-          <w:rFonts w:ascii="Century Gothic" w:hAnsi="Century Gothic"/>
-          <w:lang w:val="es-GT"/>
-        </w:rPr>
-      </w:pPr>
-      <w:r>
-        <w:rPr>
-          <w:rFonts w:ascii="Century Gothic" w:hAnsi="Century Gothic"/>
-          <w:lang w:val="es-GT"/>
-        </w:rPr>
-        <w:t xml:space="preserve">Si necesitara actualizar la lista de pasajeros y de vuelos oprima el botón </w:t>
-      </w:r>
       <w:r>
         <w:rPr>
           <w:rFonts w:ascii="Century Gothic" w:hAnsi="Century Gothic"/>
@@ -974,9 +967,9 @@
         </w:rPr>
         <w:drawing>
           <wp:inline distT="0" distB="0" distL="0" distR="0">
-            <wp:extent cx="736257" cy="419100"/>
-            <wp:effectExtent l="19050" t="0" r="6693" b="0"/>
-            <wp:docPr id="18" name="Imagen 11"/>
+            <wp:extent cx="1200150" cy="666750"/>
+            <wp:effectExtent l="19050" t="0" r="0" b="0"/>
+            <wp:docPr id="25" name="Picture 25"/>
             <wp:cNvGraphicFramePr>
               <a:graphicFrameLocks xmlns:a="http://schemas.openxmlformats.org/drawingml/2006/main" noChangeAspect="1"/>
             </wp:cNvGraphicFramePr>
@@ -984,14 +977,14 @@
               <a:graphicData uri="http://schemas.openxmlformats.org/drawingml/2006/picture">
                 <pic:pic xmlns:pic="http://schemas.openxmlformats.org/drawingml/2006/picture">
                   <pic:nvPicPr>
-                    <pic:cNvPr id="0" name="Picture 11"/>
+                    <pic:cNvPr id="0" name="Picture 25"/>
                     <pic:cNvPicPr>
                       <a:picLocks noChangeAspect="1" noChangeArrowheads="1"/>
                     </pic:cNvPicPr>
                   </pic:nvPicPr>
                   <pic:blipFill>
-                    <a:blip r:embed="rId12" cstate="print"/>
-                    <a:srcRect/>
+                    <a:blip r:embed="rId8" cstate="print"/>
+                    <a:srcRect l="82532" t="54359" r="8814" b="37949"/>
                     <a:stretch>
                       <a:fillRect/>
                     </a:stretch>
@@ -999,7 +992,7 @@
                   <pic:spPr bwMode="auto">
                     <a:xfrm>
                       <a:off x="0" y="0"/>
-                      <a:ext cx="736257" cy="419100"/>
+                      <a:ext cx="1200150" cy="666750"/>
                     </a:xfrm>
                     <a:prstGeom prst="rect">
                       <a:avLst/>
@@ -1018,22 +1011,6 @@
           </wp:inline>
         </w:drawing>
       </w:r>
-      <w:r>
-        <w:rPr>
-          <w:rFonts w:ascii="Century Gothic" w:hAnsi="Century Gothic"/>
-          <w:lang w:val="es-GT"/>
-        </w:rPr>
-        <w:t>por si hay ingresos de último minuto.</w:t>
-      </w:r>
-    </w:p>
-    <w:p>
-      <w:pPr>
-        <w:jc w:val="center"/>
-        <w:rPr>
-          <w:rFonts w:ascii="Century Gothic" w:hAnsi="Century Gothic"/>
-          <w:lang w:val="es-GT"/>
-        </w:rPr>
-      </w:pPr>
     </w:p>
     <w:p>
       <w:pPr>
@@ -1107,9 +1084,9 @@
         </w:rPr>
         <w:drawing>
           <wp:inline distT="0" distB="0" distL="0" distR="0">
-            <wp:extent cx="5581650" cy="2828925"/>
+            <wp:extent cx="5543550" cy="2790825"/>
             <wp:effectExtent l="19050" t="0" r="0" b="0"/>
-            <wp:docPr id="20" name="Imagen 12"/>
+            <wp:docPr id="28" name="Picture 28"/>
             <wp:cNvGraphicFramePr>
               <a:graphicFrameLocks xmlns:a="http://schemas.openxmlformats.org/drawingml/2006/main" noChangeAspect="1"/>
             </wp:cNvGraphicFramePr>
@@ -1117,14 +1094,14 @@
               <a:graphicData uri="http://schemas.openxmlformats.org/drawingml/2006/picture">
                 <pic:pic xmlns:pic="http://schemas.openxmlformats.org/drawingml/2006/picture">
                   <pic:nvPicPr>
-                    <pic:cNvPr id="0" name="Picture 12"/>
+                    <pic:cNvPr id="0" name="Picture 28"/>
                     <pic:cNvPicPr>
                       <a:picLocks noChangeAspect="1" noChangeArrowheads="1"/>
                     </pic:cNvPicPr>
                   </pic:nvPicPr>
                   <pic:blipFill>
-                    <a:blip r:embed="rId13" cstate="print"/>
-                    <a:srcRect/>
+                    <a:blip r:embed="rId9" cstate="print"/>
+                    <a:srcRect l="3365" t="9744" r="3365" b="15128"/>
                     <a:stretch>
                       <a:fillRect/>
                     </a:stretch>
@@ -1132,7 +1109,7 @@
                   <pic:spPr bwMode="auto">
                     <a:xfrm>
                       <a:off x="0" y="0"/>
-                      <a:ext cx="5581650" cy="2828925"/>
+                      <a:ext cx="5543550" cy="2790825"/>
                     </a:xfrm>
                     <a:prstGeom prst="rect">
                       <a:avLst/>
@@ -1205,9 +1182,9 @@
         </w:rPr>
         <w:drawing>
           <wp:inline distT="0" distB="0" distL="0" distR="0">
-            <wp:extent cx="1000125" cy="1238250"/>
+            <wp:extent cx="962025" cy="1202531"/>
             <wp:effectExtent l="19050" t="0" r="9525" b="0"/>
-            <wp:docPr id="21" name="Imagen 13"/>
+            <wp:docPr id="31" name="Picture 31"/>
             <wp:cNvGraphicFramePr>
               <a:graphicFrameLocks xmlns:a="http://schemas.openxmlformats.org/drawingml/2006/main" noChangeAspect="1"/>
             </wp:cNvGraphicFramePr>
@@ -1215,14 +1192,14 @@
               <a:graphicData uri="http://schemas.openxmlformats.org/drawingml/2006/picture">
                 <pic:pic xmlns:pic="http://schemas.openxmlformats.org/drawingml/2006/picture">
                   <pic:nvPicPr>
-                    <pic:cNvPr id="0" name="Picture 13"/>
+                    <pic:cNvPr id="0" name="Picture 31"/>
                     <pic:cNvPicPr>
                       <a:picLocks noChangeAspect="1" noChangeArrowheads="1"/>
                     </pic:cNvPicPr>
                   </pic:nvPicPr>
                   <pic:blipFill>
-                    <a:blip r:embed="rId14" cstate="print"/>
-                    <a:srcRect/>
+                    <a:blip r:embed="rId10" cstate="print"/>
+                    <a:srcRect l="68109" t="34103" r="28686" b="59487"/>
                     <a:stretch>
                       <a:fillRect/>
                     </a:stretch>
@@ -1230,7 +1207,7 @@
                   <pic:spPr bwMode="auto">
                     <a:xfrm>
                       <a:off x="0" y="0"/>
-                      <a:ext cx="1000125" cy="1238250"/>
+                      <a:ext cx="962025" cy="1202531"/>
                     </a:xfrm>
                     <a:prstGeom prst="rect">
                       <a:avLst/>
@@ -1264,17 +1241,17 @@
           <w:lang w:val="es-GT"/>
         </w:rPr>
         <w:lastRenderedPageBreak/>
-        <w:t xml:space="preserve">Para confirmar la selección y terminar la reservación tendrá que oprimir el </w:t>
-      </w:r>
-      <w:proofErr w:type="gramStart"/>
-      <w:r>
-        <w:rPr>
-          <w:rFonts w:ascii="Century Gothic" w:hAnsi="Century Gothic"/>
-          <w:lang w:val="es-GT"/>
-        </w:rPr>
-        <w:t xml:space="preserve">botón </w:t>
-      </w:r>
-      <w:proofErr w:type="gramEnd"/>
+        <w:t>Para confirmar la selección y terminar la reservación tendrá que oprimir el botón Reservar.</w:t>
+      </w:r>
+    </w:p>
+    <w:p>
+      <w:pPr>
+        <w:jc w:val="center"/>
+        <w:rPr>
+          <w:rFonts w:ascii="Century Gothic" w:hAnsi="Century Gothic"/>
+          <w:lang w:val="es-GT"/>
+        </w:rPr>
+      </w:pPr>
       <w:r>
         <w:rPr>
           <w:rFonts w:ascii="Century Gothic" w:hAnsi="Century Gothic"/>
@@ -1283,9 +1260,9 @@
         </w:rPr>
         <w:drawing>
           <wp:inline distT="0" distB="0" distL="0" distR="0">
-            <wp:extent cx="692727" cy="381000"/>
+            <wp:extent cx="1104900" cy="586273"/>
             <wp:effectExtent l="19050" t="0" r="0" b="0"/>
-            <wp:docPr id="22" name="Imagen 14"/>
+            <wp:docPr id="34" name="Picture 34"/>
             <wp:cNvGraphicFramePr>
               <a:graphicFrameLocks xmlns:a="http://schemas.openxmlformats.org/drawingml/2006/main" noChangeAspect="1"/>
             </wp:cNvGraphicFramePr>
@@ -1293,14 +1270,14 @@
               <a:graphicData uri="http://schemas.openxmlformats.org/drawingml/2006/picture">
                 <pic:pic xmlns:pic="http://schemas.openxmlformats.org/drawingml/2006/picture">
                   <pic:nvPicPr>
-                    <pic:cNvPr id="0" name="Picture 14"/>
+                    <pic:cNvPr id="0" name="Picture 34"/>
                     <pic:cNvPicPr>
                       <a:picLocks noChangeAspect="1" noChangeArrowheads="1"/>
                     </pic:cNvPicPr>
                   </pic:nvPicPr>
                   <pic:blipFill>
-                    <a:blip r:embed="rId15" cstate="print"/>
-                    <a:srcRect/>
+                    <a:blip r:embed="rId10" cstate="print"/>
+                    <a:srcRect l="78526" t="45385" r="13622" b="47948"/>
                     <a:stretch>
                       <a:fillRect/>
                     </a:stretch>
@@ -1308,7 +1285,7 @@
                   <pic:spPr bwMode="auto">
                     <a:xfrm>
                       <a:off x="0" y="0"/>
-                      <a:ext cx="692727" cy="381000"/>
+                      <a:ext cx="1104900" cy="586273"/>
                     </a:xfrm>
                     <a:prstGeom prst="rect">
                       <a:avLst/>
@@ -1327,22 +1304,6 @@
           </wp:inline>
         </w:drawing>
       </w:r>
-      <w:r>
-        <w:rPr>
-          <w:rFonts w:ascii="Century Gothic" w:hAnsi="Century Gothic"/>
-          <w:lang w:val="es-GT"/>
-        </w:rPr>
-        <w:t>.</w:t>
-      </w:r>
-    </w:p>
-    <w:p>
-      <w:pPr>
-        <w:jc w:val="center"/>
-        <w:rPr>
-          <w:rFonts w:ascii="Century Gothic" w:hAnsi="Century Gothic"/>
-          <w:lang w:val="es-GT"/>
-        </w:rPr>
-      </w:pPr>
     </w:p>
     <w:p>
       <w:pPr>
@@ -1402,9 +1363,9 @@
         </w:rPr>
         <w:drawing>
           <wp:inline distT="0" distB="0" distL="0" distR="0">
-            <wp:extent cx="3190875" cy="2352675"/>
+            <wp:extent cx="3114675" cy="2304006"/>
             <wp:effectExtent l="19050" t="0" r="9525" b="0"/>
-            <wp:docPr id="23" name="Imagen 15"/>
+            <wp:docPr id="1" name="Picture 1"/>
             <wp:cNvGraphicFramePr>
               <a:graphicFrameLocks xmlns:a="http://schemas.openxmlformats.org/drawingml/2006/main" noChangeAspect="1"/>
             </wp:cNvGraphicFramePr>
@@ -1412,14 +1373,14 @@
               <a:graphicData uri="http://schemas.openxmlformats.org/drawingml/2006/picture">
                 <pic:pic xmlns:pic="http://schemas.openxmlformats.org/drawingml/2006/picture">
                   <pic:nvPicPr>
-                    <pic:cNvPr id="0" name="Picture 15"/>
+                    <pic:cNvPr id="0" name="Picture 1"/>
                     <pic:cNvPicPr>
                       <a:picLocks noChangeAspect="1" noChangeArrowheads="1"/>
                     </pic:cNvPicPr>
                   </pic:nvPicPr>
                   <pic:blipFill>
-                    <a:blip r:embed="rId16" cstate="print"/>
-                    <a:srcRect/>
+                    <a:blip r:embed="rId11" cstate="print"/>
+                    <a:srcRect l="26763" t="20256" r="26442" b="24359"/>
                     <a:stretch>
                       <a:fillRect/>
                     </a:stretch>
@@ -1427,7 +1388,7 @@
                   <pic:spPr bwMode="auto">
                     <a:xfrm>
                       <a:off x="0" y="0"/>
-                      <a:ext cx="3190875" cy="2352675"/>
+                      <a:ext cx="3114675" cy="2304006"/>
                     </a:xfrm>
                     <a:prstGeom prst="rect">
                       <a:avLst/>
@@ -1486,7 +1447,49 @@
           <w:rFonts w:ascii="Century Gothic" w:hAnsi="Century Gothic"/>
           <w:lang w:val="es-GT"/>
         </w:rPr>
-        <w:t xml:space="preserve"> seleccionar la fecha de la reservación y el nombre del titular de la reservación en las opciones que tendrá para seleccionar.</w:t>
+        <w:t xml:space="preserve"> seleccio</w:t>
+      </w:r>
+      <w:r>
+        <w:rPr>
+          <w:rFonts w:ascii="Century Gothic" w:hAnsi="Century Gothic"/>
+          <w:lang w:val="es-GT"/>
+        </w:rPr>
+        <w:t xml:space="preserve">nar  el </w:t>
+      </w:r>
+      <w:r>
+        <w:rPr>
+          <w:rFonts w:ascii="Century Gothic" w:hAnsi="Century Gothic"/>
+          <w:lang w:val="es-GT"/>
+        </w:rPr>
+        <w:t>código</w:t>
+      </w:r>
+      <w:r>
+        <w:rPr>
+          <w:rFonts w:ascii="Century Gothic" w:hAnsi="Century Gothic"/>
+          <w:lang w:val="es-GT"/>
+        </w:rPr>
+        <w:t xml:space="preserve"> de la reservación en la</w:t>
+      </w:r>
+      <w:r>
+        <w:rPr>
+          <w:rFonts w:ascii="Century Gothic" w:hAnsi="Century Gothic"/>
+          <w:lang w:val="es-GT"/>
+        </w:rPr>
+        <w:t xml:space="preserve"> </w:t>
+      </w:r>
+      <w:r>
+        <w:rPr>
+          <w:rFonts w:ascii="Century Gothic" w:hAnsi="Century Gothic"/>
+          <w:lang w:val="es-GT"/>
+        </w:rPr>
+        <w:t>opción</w:t>
+      </w:r>
+      <w:r>
+        <w:rPr>
+          <w:rFonts w:ascii="Century Gothic" w:hAnsi="Century Gothic"/>
+          <w:lang w:val="es-GT"/>
+        </w:rPr>
+        <w:t xml:space="preserve"> que tendrá para seleccionar.</w:t>
       </w:r>
     </w:p>
     <w:p>
@@ -1505,9 +1508,9 @@
         </w:rPr>
         <w:drawing>
           <wp:inline distT="0" distB="0" distL="0" distR="0">
-            <wp:extent cx="2162175" cy="533400"/>
-            <wp:effectExtent l="19050" t="0" r="9525" b="0"/>
-            <wp:docPr id="24" name="Imagen 16"/>
+            <wp:extent cx="3316357" cy="495300"/>
+            <wp:effectExtent l="19050" t="0" r="0" b="0"/>
+            <wp:docPr id="6" name="Picture 4"/>
             <wp:cNvGraphicFramePr>
               <a:graphicFrameLocks xmlns:a="http://schemas.openxmlformats.org/drawingml/2006/main" noChangeAspect="1"/>
             </wp:cNvGraphicFramePr>
@@ -1515,14 +1518,14 @@
               <a:graphicData uri="http://schemas.openxmlformats.org/drawingml/2006/picture">
                 <pic:pic xmlns:pic="http://schemas.openxmlformats.org/drawingml/2006/picture">
                   <pic:nvPicPr>
-                    <pic:cNvPr id="0" name="Picture 16"/>
+                    <pic:cNvPr id="0" name="Picture 4"/>
                     <pic:cNvPicPr>
                       <a:picLocks noChangeAspect="1" noChangeArrowheads="1"/>
                     </pic:cNvPicPr>
                   </pic:nvPicPr>
                   <pic:blipFill>
-                    <a:blip r:embed="rId17" cstate="print"/>
-                    <a:srcRect/>
+                    <a:blip r:embed="rId11" cstate="print"/>
+                    <a:srcRect l="30129" t="33333" r="45192" b="60770"/>
                     <a:stretch>
                       <a:fillRect/>
                     </a:stretch>
@@ -1530,7 +1533,7 @@
                   <pic:spPr bwMode="auto">
                     <a:xfrm>
                       <a:off x="0" y="0"/>
-                      <a:ext cx="2162175" cy="533400"/>
+                      <a:ext cx="3316357" cy="495300"/>
                     </a:xfrm>
                     <a:prstGeom prst="rect">
                       <a:avLst/>
@@ -1570,7 +1573,21 @@
           <w:rFonts w:ascii="Century Gothic" w:hAnsi="Century Gothic"/>
           <w:lang w:val="es-GT"/>
         </w:rPr>
-        <w:t xml:space="preserve"> de seleccionar la fecha de la reservación y el nombre del titular de la reservación oprima el botón </w:t>
+        <w:t xml:space="preserve"> de seleccionar el </w:t>
+      </w:r>
+      <w:r>
+        <w:rPr>
+          <w:rFonts w:ascii="Century Gothic" w:hAnsi="Century Gothic"/>
+          <w:lang w:val="es-GT"/>
+        </w:rPr>
+        <w:t>código</w:t>
+      </w:r>
+      <w:r>
+        <w:rPr>
+          <w:rFonts w:ascii="Century Gothic" w:hAnsi="Century Gothic"/>
+          <w:lang w:val="es-GT"/>
+        </w:rPr>
+        <w:t xml:space="preserve"> de la reservación oprima el botón </w:t>
       </w:r>
       <w:r>
         <w:rPr>
@@ -1579,9 +1596,9 @@
         </w:rPr>
         <w:drawing>
           <wp:inline distT="0" distB="0" distL="0" distR="0">
-            <wp:extent cx="772297" cy="476250"/>
-            <wp:effectExtent l="19050" t="0" r="8753" b="0"/>
-            <wp:docPr id="27" name="Imagen 17"/>
+            <wp:extent cx="631031" cy="381000"/>
+            <wp:effectExtent l="19050" t="0" r="0" b="0"/>
+            <wp:docPr id="24" name="Picture 43"/>
             <wp:cNvGraphicFramePr>
               <a:graphicFrameLocks xmlns:a="http://schemas.openxmlformats.org/drawingml/2006/main" noChangeAspect="1"/>
             </wp:cNvGraphicFramePr>
@@ -1589,14 +1606,14 @@
               <a:graphicData uri="http://schemas.openxmlformats.org/drawingml/2006/picture">
                 <pic:pic xmlns:pic="http://schemas.openxmlformats.org/drawingml/2006/picture">
                   <pic:nvPicPr>
-                    <pic:cNvPr id="0" name="Picture 17"/>
+                    <pic:cNvPr id="0" name="Picture 43"/>
                     <pic:cNvPicPr>
                       <a:picLocks noChangeAspect="1" noChangeArrowheads="1"/>
                     </pic:cNvPicPr>
                   </pic:nvPicPr>
                   <pic:blipFill>
-                    <a:blip r:embed="rId18" cstate="print"/>
-                    <a:srcRect/>
+                    <a:blip r:embed="rId12" cstate="print"/>
+                    <a:srcRect l="55449" t="34359" r="36057" b="57436"/>
                     <a:stretch>
                       <a:fillRect/>
                     </a:stretch>
@@ -1604,7 +1621,7 @@
                   <pic:spPr bwMode="auto">
                     <a:xfrm>
                       <a:off x="0" y="0"/>
-                      <a:ext cx="772297" cy="476250"/>
+                      <a:ext cx="631371" cy="381205"/>
                     </a:xfrm>
                     <a:prstGeom prst="rect">
                       <a:avLst/>
@@ -1692,9 +1709,9 @@
         <w:lastRenderedPageBreak/>
         <w:drawing>
           <wp:inline distT="0" distB="0" distL="0" distR="0">
-            <wp:extent cx="3752850" cy="571500"/>
-            <wp:effectExtent l="19050" t="0" r="0" b="0"/>
-            <wp:docPr id="29" name="Imagen 18"/>
+            <wp:extent cx="6511018" cy="523875"/>
+            <wp:effectExtent l="19050" t="0" r="4082" b="0"/>
+            <wp:docPr id="8" name="Picture 7"/>
             <wp:cNvGraphicFramePr>
               <a:graphicFrameLocks xmlns:a="http://schemas.openxmlformats.org/drawingml/2006/main" noChangeAspect="1"/>
             </wp:cNvGraphicFramePr>
@@ -1702,14 +1719,14 @@
               <a:graphicData uri="http://schemas.openxmlformats.org/drawingml/2006/picture">
                 <pic:pic xmlns:pic="http://schemas.openxmlformats.org/drawingml/2006/picture">
                   <pic:nvPicPr>
-                    <pic:cNvPr id="0" name="Picture 18"/>
+                    <pic:cNvPr id="0" name="Picture 7"/>
                     <pic:cNvPicPr>
                       <a:picLocks noChangeAspect="1" noChangeArrowheads="1"/>
                     </pic:cNvPicPr>
                   </pic:nvPicPr>
                   <pic:blipFill>
-                    <a:blip r:embed="rId19" cstate="print"/>
-                    <a:srcRect/>
+                    <a:blip r:embed="rId11" cstate="print"/>
+                    <a:srcRect l="29808" t="53590" r="28365" b="41025"/>
                     <a:stretch>
                       <a:fillRect/>
                     </a:stretch>
@@ -1717,7 +1734,7 @@
                   <pic:spPr bwMode="auto">
                     <a:xfrm>
                       <a:off x="0" y="0"/>
-                      <a:ext cx="3752850" cy="571500"/>
+                      <a:ext cx="6511018" cy="523875"/>
                     </a:xfrm>
                     <a:prstGeom prst="rect">
                       <a:avLst/>
@@ -1788,9 +1805,9 @@
         </w:rPr>
         <w:drawing>
           <wp:inline distT="0" distB="0" distL="0" distR="0">
-            <wp:extent cx="4238625" cy="714375"/>
-            <wp:effectExtent l="19050" t="0" r="9525" b="0"/>
-            <wp:docPr id="30" name="Imagen 19"/>
+            <wp:extent cx="3610928" cy="809625"/>
+            <wp:effectExtent l="19050" t="0" r="8572" b="0"/>
+            <wp:docPr id="9" name="Picture 10"/>
             <wp:cNvGraphicFramePr>
               <a:graphicFrameLocks xmlns:a="http://schemas.openxmlformats.org/drawingml/2006/main" noChangeAspect="1"/>
             </wp:cNvGraphicFramePr>
@@ -1798,14 +1815,14 @@
               <a:graphicData uri="http://schemas.openxmlformats.org/drawingml/2006/picture">
                 <pic:pic xmlns:pic="http://schemas.openxmlformats.org/drawingml/2006/picture">
                   <pic:nvPicPr>
-                    <pic:cNvPr id="0" name="Picture 19"/>
+                    <pic:cNvPr id="0" name="Picture 10"/>
                     <pic:cNvPicPr>
                       <a:picLocks noChangeAspect="1" noChangeArrowheads="1"/>
                     </pic:cNvPicPr>
                   </pic:nvPicPr>
                   <pic:blipFill>
-                    <a:blip r:embed="rId20" cstate="print"/>
-                    <a:srcRect/>
+                    <a:blip r:embed="rId11" cstate="print"/>
+                    <a:srcRect l="29167" t="58974" r="35096" b="28205"/>
                     <a:stretch>
                       <a:fillRect/>
                     </a:stretch>
@@ -1813,7 +1830,7 @@
                   <pic:spPr bwMode="auto">
                     <a:xfrm>
                       <a:off x="0" y="0"/>
-                      <a:ext cx="4238625" cy="714375"/>
+                      <a:ext cx="3610928" cy="809625"/>
                     </a:xfrm>
                     <a:prstGeom prst="rect">
                       <a:avLst/>
@@ -1866,14 +1883,13 @@
       <w:r>
         <w:rPr>
           <w:rFonts w:ascii="Century Gothic" w:hAnsi="Century Gothic"/>
-          <w:noProof/>
-          <w:lang w:val="es-GT" w:eastAsia="es-GT"/>
+          <w:lang w:val="es-GT"/>
         </w:rPr>
         <w:drawing>
           <wp:inline distT="0" distB="0" distL="0" distR="0">
-            <wp:extent cx="815508" cy="390525"/>
-            <wp:effectExtent l="19050" t="0" r="3642" b="0"/>
-            <wp:docPr id="32" name="Imagen 20"/>
+            <wp:extent cx="881062" cy="406644"/>
+            <wp:effectExtent l="19050" t="0" r="0" b="0"/>
+            <wp:docPr id="26" name="Picture 52"/>
             <wp:cNvGraphicFramePr>
               <a:graphicFrameLocks xmlns:a="http://schemas.openxmlformats.org/drawingml/2006/main" noChangeAspect="1"/>
             </wp:cNvGraphicFramePr>
@@ -1881,14 +1897,14 @@
               <a:graphicData uri="http://schemas.openxmlformats.org/drawingml/2006/picture">
                 <pic:pic xmlns:pic="http://schemas.openxmlformats.org/drawingml/2006/picture">
                   <pic:nvPicPr>
-                    <pic:cNvPr id="0" name="Picture 20"/>
+                    <pic:cNvPr id="0" name="Picture 52"/>
                     <pic:cNvPicPr>
                       <a:picLocks noChangeAspect="1" noChangeArrowheads="1"/>
                     </pic:cNvPicPr>
                   </pic:nvPicPr>
                   <pic:blipFill>
-                    <a:blip r:embed="rId21" cstate="print"/>
-                    <a:srcRect/>
+                    <a:blip r:embed="rId12" cstate="print"/>
+                    <a:srcRect l="63782" t="48718" r="27885" b="45128"/>
                     <a:stretch>
                       <a:fillRect/>
                     </a:stretch>
@@ -1896,7 +1912,7 @@
                   <pic:spPr bwMode="auto">
                     <a:xfrm>
                       <a:off x="0" y="0"/>
-                      <a:ext cx="815508" cy="390525"/>
+                      <a:ext cx="881062" cy="406644"/>
                     </a:xfrm>
                     <a:prstGeom prst="rect">
                       <a:avLst/>
@@ -2540,4 +2556,16 @@
   <a:objectDefaults/>
   <a:extraClrSchemeLst/>
 </a:theme>
+</file>
+
+<file path=customXml/item1.xml><?xml version="1.0" encoding="utf-8"?>
+<b:Sources xmlns:b="http://schemas.openxmlformats.org/officeDocument/2006/bibliography" xmlns="http://schemas.openxmlformats.org/officeDocument/2006/bibliography" SelectedStyle="\APA.XSL" StyleName="APA Fifth Edition"/>
+</file>
+
+<file path=customXml/itemProps1.xml><?xml version="1.0" encoding="utf-8"?>
+<ds:datastoreItem xmlns:ds="http://schemas.openxmlformats.org/officeDocument/2006/customXml" ds:itemID="{54DB3E1C-3E8B-444E-94D5-9F531E9BA5FF}">
+  <ds:schemaRefs>
+    <ds:schemaRef ds:uri="http://schemas.openxmlformats.org/officeDocument/2006/bibliography"/>
+  </ds:schemaRefs>
+</ds:datastoreItem>
 </file>
</xml_diff>